<commit_message>
updated word doc notes
</commit_message>
<xml_diff>
--- a/BoardHorde_NOTES.docx
+++ b/BoardHorde_NOTES.docx
@@ -3,6 +3,49 @@
 <w:document xmlns:wpc="http://schemas.microsoft.com/office/word/2010/wordprocessingCanvas" xmlns:cx="http://schemas.microsoft.com/office/drawing/2014/chartex" xmlns:cx1="http://schemas.microsoft.com/office/drawing/2015/9/8/chartex" xmlns:cx2="http://schemas.microsoft.com/office/drawing/2015/10/21/chartex" xmlns:cx3="http://schemas.microsoft.com/office/drawing/2016/5/9/chartex" xmlns:cx4="http://schemas.microsoft.com/office/drawing/2016/5/10/chartex" xmlns:cx5="http://schemas.microsoft.com/office/drawing/2016/5/11/chartex" xmlns:cx6="http://schemas.microsoft.com/office/drawing/2016/5/12/chartex" xmlns:cx7="http://schemas.microsoft.com/office/drawing/2016/5/13/chartex" xmlns:cx8="http://schemas.microsoft.com/office/drawing/2016/5/14/chartex" xmlns:mc="http://schemas.openxmlformats.org/markup-compatibility/2006" xmlns:aink="http://schemas.microsoft.com/office/drawing/2016/ink" xmlns:am3d="http://schemas.microsoft.com/office/drawing/2017/model3d" xmlns:o="urn:schemas-microsoft-com:office:office" xmlns:r="http://schemas.openxmlformats.org/officeDocument/2006/relationships" xmlns:m="http://schemas.openxmlformats.org/officeDocument/2006/math" xmlns:v="urn:schemas-microsoft-com:vml" xmlns:wp14="http://schemas.microsoft.com/office/word/2010/wordprocessingDrawing" xmlns:wp="http://schemas.openxmlformats.org/drawingml/2006/wordprocessingDrawing" xmlns:w10="urn:schemas-microsoft-com:office:word" xmlns:w="http://schemas.openxmlformats.org/wordprocessingml/2006/main" xmlns:w14="http://schemas.microsoft.com/office/word/2010/wordml" xmlns:w15="http://schemas.microsoft.com/office/word/2012/wordml" xmlns:w16cid="http://schemas.microsoft.com/office/word/2016/wordml/cid" xmlns:w16se="http://schemas.microsoft.com/office/word/2015/wordml/symex" xmlns:wpg="http://schemas.microsoft.com/office/word/2010/wordprocessingGroup" xmlns:wpi="http://schemas.microsoft.com/office/word/2010/wordprocessingInk" xmlns:wne="http://schemas.microsoft.com/office/word/2006/wordml" xmlns:wps="http://schemas.microsoft.com/office/word/2010/wordprocessingShape" mc:Ignorable="w14 w15 w16se w16cid wp14">
   <w:body>
     <w:p>
+      <w:pPr>
+        <w:spacing w:after="0" w:line="240" w:lineRule="auto"/>
+      </w:pPr>
+      <w:r>
+        <w:t xml:space="preserve">Git Client Repo: </w:t>
+      </w:r>
+      <w:hyperlink r:id="rId7" w:history="1">
+        <w:r>
+          <w:rPr>
+            <w:rStyle w:val="Hyperlink"/>
+          </w:rPr>
+          <w:t>https://github.com/smugclimber/boardhorde</w:t>
+        </w:r>
+      </w:hyperlink>
+    </w:p>
+    <w:p>
+      <w:pPr>
+        <w:spacing w:after="0" w:line="240" w:lineRule="auto"/>
+      </w:pPr>
+      <w:r>
+        <w:t>Git API Repo:</w:t>
+      </w:r>
+      <w:r>
+        <w:t xml:space="preserve"> </w:t>
+      </w:r>
+      <w:hyperlink r:id="rId8" w:history="1">
+        <w:r>
+          <w:rPr>
+            <w:rStyle w:val="Hyperlink"/>
+          </w:rPr>
+          <w:t>https://github.com/smugclimber/boardhorde-api.git</w:t>
+        </w:r>
+      </w:hyperlink>
+    </w:p>
+    <w:p>
+      <w:pPr>
+        <w:spacing w:after="0" w:line="240" w:lineRule="auto"/>
+      </w:pPr>
+    </w:p>
+    <w:p>
+      <w:pPr>
+        <w:spacing w:after="0" w:line="240" w:lineRule="auto"/>
+      </w:pPr>
       <w:r>
         <w:t>Main Features:</w:t>
       </w:r>
@@ -14,6 +57,7 @@
           <w:ilvl w:val="0"/>
           <w:numId w:val="1"/>
         </w:numPr>
+        <w:spacing w:after="0" w:line="240" w:lineRule="auto"/>
       </w:pPr>
       <w:r>
         <w:t>User Login/Userbase manager</w:t>
@@ -26,6 +70,7 @@
           <w:ilvl w:val="0"/>
           <w:numId w:val="1"/>
         </w:numPr>
+        <w:spacing w:after="0" w:line="240" w:lineRule="auto"/>
       </w:pPr>
       <w:r>
         <w:t>Custom User game library Manager</w:t>
@@ -38,6 +83,7 @@
           <w:ilvl w:val="0"/>
           <w:numId w:val="1"/>
         </w:numPr>
+        <w:spacing w:after="0" w:line="240" w:lineRule="auto"/>
       </w:pPr>
       <w:r>
         <w:t>Event Manager</w:t>
@@ -50,6 +96,7 @@
           <w:ilvl w:val="0"/>
           <w:numId w:val="1"/>
         </w:numPr>
+        <w:spacing w:after="0" w:line="240" w:lineRule="auto"/>
       </w:pPr>
       <w:r>
         <w:t>Group Manager</w:t>
@@ -62,6 +109,7 @@
           <w:ilvl w:val="0"/>
           <w:numId w:val="1"/>
         </w:numPr>
+        <w:spacing w:after="0" w:line="240" w:lineRule="auto"/>
       </w:pPr>
       <w:r>
         <w:t xml:space="preserve">Indecisive </w:t>
@@ -82,12 +130,23 @@
           <w:ilvl w:val="0"/>
           <w:numId w:val="1"/>
         </w:numPr>
+        <w:spacing w:after="0" w:line="240" w:lineRule="auto"/>
       </w:pPr>
       <w:r>
         <w:t>New game purchase recommendations</w:t>
       </w:r>
     </w:p>
     <w:p>
+      <w:pPr>
+        <w:pStyle w:val="ListParagraph"/>
+        <w:spacing w:after="0" w:line="240" w:lineRule="auto"/>
+        <w:ind w:left="360"/>
+      </w:pPr>
+    </w:p>
+    <w:p>
+      <w:pPr>
+        <w:spacing w:after="0" w:line="240" w:lineRule="auto"/>
+      </w:pPr>
       <w:r>
         <w:t>Main MongoDB Documents:</w:t>
       </w:r>
@@ -99,6 +158,7 @@
           <w:ilvl w:val="0"/>
           <w:numId w:val="2"/>
         </w:numPr>
+        <w:spacing w:after="0" w:line="240" w:lineRule="auto"/>
       </w:pPr>
       <w:r>
         <w:t xml:space="preserve">Users OBJ {Id: int, name: “”, </w:t>
@@ -124,35 +184,18 @@
           <w:ilvl w:val="0"/>
           <w:numId w:val="2"/>
         </w:numPr>
-      </w:pPr>
-      <w:r>
-        <w:t>Games</w:t>
-      </w:r>
-      <w:r>
-        <w:t xml:space="preserve"> OBJ {Id: int, </w:t>
-      </w:r>
-      <w:r>
-        <w:t>title</w:t>
-      </w:r>
-      <w:r>
-        <w:t xml:space="preserve">: “”, </w:t>
+        <w:spacing w:after="0" w:line="240" w:lineRule="auto"/>
+      </w:pPr>
+      <w:r>
+        <w:t xml:space="preserve">Games OBJ {Id: int, title: “”, </w:t>
       </w:r>
       <w:proofErr w:type="gramStart"/>
       <w:r>
-        <w:t>genre</w:t>
-      </w:r>
-      <w:r>
-        <w:t>?:</w:t>
+        <w:t>genre?:</w:t>
       </w:r>
       <w:proofErr w:type="gramEnd"/>
       <w:r>
-        <w:t xml:space="preserve"> </w:t>
-      </w:r>
-      <w:r>
-        <w:t>“”</w:t>
-      </w:r>
-      <w:r>
-        <w:t>}</w:t>
+        <w:t xml:space="preserve"> “”}</w:t>
       </w:r>
     </w:p>
     <w:p>
@@ -162,29 +205,18 @@
           <w:ilvl w:val="0"/>
           <w:numId w:val="2"/>
         </w:numPr>
-      </w:pPr>
-      <w:r>
-        <w:t>Events</w:t>
-      </w:r>
-      <w:r>
-        <w:t xml:space="preserve"> OBJ {Id: int, name: “”, </w:t>
+        <w:spacing w:after="0" w:line="240" w:lineRule="auto"/>
+      </w:pPr>
+      <w:r>
+        <w:t xml:space="preserve">Events OBJ {Id: int, name: “”, </w:t>
       </w:r>
       <w:proofErr w:type="gramStart"/>
       <w:r>
-        <w:t>location</w:t>
-      </w:r>
-      <w:r>
-        <w:t>?:</w:t>
+        <w:t>location?:</w:t>
       </w:r>
       <w:proofErr w:type="gramEnd"/>
       <w:r>
-        <w:t xml:space="preserve"> </w:t>
-      </w:r>
-      <w:r>
-        <w:t>‘’”</w:t>
-      </w:r>
-      <w:r>
-        <w:t>}</w:t>
+        <w:t xml:space="preserve"> ‘’”}</w:t>
       </w:r>
     </w:p>
     <w:p>
@@ -194,19 +226,14 @@
           <w:ilvl w:val="0"/>
           <w:numId w:val="2"/>
         </w:numPr>
-      </w:pPr>
-      <w:r>
-        <w:t>Groups</w:t>
-      </w:r>
-      <w:r>
-        <w:t xml:space="preserve"> OBJ {Id: int, name: “”, </w:t>
+        <w:spacing w:after="0" w:line="240" w:lineRule="auto"/>
+      </w:pPr>
+      <w:r>
+        <w:t xml:space="preserve">Groups OBJ {Id: int, name: “”, </w:t>
       </w:r>
       <w:proofErr w:type="gramStart"/>
       <w:r>
-        <w:t>members</w:t>
-      </w:r>
-      <w:r>
-        <w:t>?:</w:t>
+        <w:t>members?:</w:t>
       </w:r>
       <w:proofErr w:type="gramEnd"/>
       <w:r>
@@ -214,6 +241,15 @@
       </w:r>
     </w:p>
     <w:p>
+      <w:pPr>
+        <w:pStyle w:val="ListParagraph"/>
+        <w:spacing w:after="0" w:line="240" w:lineRule="auto"/>
+      </w:pPr>
+    </w:p>
+    <w:p>
+      <w:pPr>
+        <w:spacing w:after="0" w:line="240" w:lineRule="auto"/>
+      </w:pPr>
       <w:r>
         <w:t>App Name brainstorm options:</w:t>
       </w:r>
@@ -225,6 +261,7 @@
           <w:ilvl w:val="0"/>
           <w:numId w:val="3"/>
         </w:numPr>
+        <w:spacing w:after="0" w:line="240" w:lineRule="auto"/>
       </w:pPr>
       <w:proofErr w:type="spellStart"/>
       <w:r>
@@ -239,6 +276,7 @@
           <w:ilvl w:val="0"/>
           <w:numId w:val="3"/>
         </w:numPr>
+        <w:spacing w:after="0" w:line="240" w:lineRule="auto"/>
       </w:pPr>
       <w:proofErr w:type="spellStart"/>
       <w:r>
@@ -253,6 +291,7 @@
           <w:ilvl w:val="0"/>
           <w:numId w:val="3"/>
         </w:numPr>
+        <w:spacing w:after="0" w:line="240" w:lineRule="auto"/>
       </w:pPr>
       <w:proofErr w:type="spellStart"/>
       <w:r>
@@ -267,6 +306,7 @@
           <w:ilvl w:val="0"/>
           <w:numId w:val="3"/>
         </w:numPr>
+        <w:spacing w:after="0" w:line="240" w:lineRule="auto"/>
       </w:pPr>
       <w:proofErr w:type="spellStart"/>
       <w:r>
@@ -281,18 +321,200 @@
           <w:ilvl w:val="0"/>
           <w:numId w:val="3"/>
         </w:numPr>
+        <w:spacing w:after="0" w:line="240" w:lineRule="auto"/>
       </w:pPr>
       <w:r>
         <w:t>…Alliance, Clan, Union</w:t>
       </w:r>
+    </w:p>
+    <w:p>
+      <w:pPr>
+        <w:spacing w:after="0" w:line="240" w:lineRule="auto"/>
+      </w:pPr>
+    </w:p>
+    <w:p>
+      <w:pPr>
+        <w:spacing w:after="0" w:line="240" w:lineRule="auto"/>
+      </w:pPr>
+      <w:r>
+        <w:t>Angular commands:</w:t>
+      </w:r>
+    </w:p>
+    <w:p>
+      <w:pPr>
+        <w:spacing w:after="0" w:line="240" w:lineRule="auto"/>
+        <w:ind w:firstLine="720"/>
+      </w:pPr>
+      <w:r>
+        <w:t>Creating a new component: $ng generate component</w:t>
+      </w:r>
+    </w:p>
+    <w:p>
+      <w:pPr>
+        <w:tabs>
+          <w:tab w:val="center" w:pos="5040"/>
+        </w:tabs>
+        <w:spacing w:after="0" w:line="240" w:lineRule="auto"/>
+        <w:ind w:firstLine="720"/>
+      </w:pPr>
+      <w:r>
+        <w:t>Creating a new class: $ng generate class</w:t>
+      </w:r>
+      <w:r>
+        <w:tab/>
+      </w:r>
+    </w:p>
+    <w:p>
+      <w:pPr>
+        <w:spacing w:after="0" w:line="240" w:lineRule="auto"/>
+        <w:ind w:firstLine="720"/>
+      </w:pPr>
+      <w:r>
+        <w:t xml:space="preserve">Creating a new </w:t>
+      </w:r>
+      <w:r>
+        <w:t>service</w:t>
+      </w:r>
+      <w:r>
+        <w:t xml:space="preserve">: $ng generate </w:t>
+      </w:r>
+      <w:r>
+        <w:t>service</w:t>
+      </w:r>
+    </w:p>
+    <w:p>
+      <w:pPr>
+        <w:spacing w:after="0" w:line="240" w:lineRule="auto"/>
+        <w:ind w:firstLine="720"/>
+      </w:pPr>
+      <w:r>
+        <w:t xml:space="preserve">Creating a new </w:t>
+      </w:r>
+      <w:r>
+        <w:t>directive</w:t>
+      </w:r>
+      <w:r>
+        <w:t xml:space="preserve">: $ng generate </w:t>
+      </w:r>
+      <w:r>
+        <w:t>directive</w:t>
+      </w:r>
+    </w:p>
+    <w:p>
+      <w:pPr>
+        <w:spacing w:after="0" w:line="240" w:lineRule="auto"/>
+      </w:pPr>
+    </w:p>
+    <w:p>
+      <w:pPr>
+        <w:spacing w:after="0" w:line="240" w:lineRule="auto"/>
+      </w:pPr>
+      <w:r>
+        <w:t>MongoDB commands:</w:t>
+      </w:r>
+    </w:p>
+    <w:p>
+      <w:r>
+        <w:tab/>
+      </w:r>
+      <w:r>
+        <w:t>Type ‘</w:t>
+      </w:r>
+      <w:r>
+        <w:rPr>
+          <w:b/>
+        </w:rPr>
+        <w:t xml:space="preserve">show </w:t>
+      </w:r>
+      <w:proofErr w:type="spellStart"/>
+      <w:r>
+        <w:rPr>
+          <w:b/>
+        </w:rPr>
+        <w:t>dbs</w:t>
+      </w:r>
+      <w:proofErr w:type="gramStart"/>
+      <w:r>
+        <w:t>’</w:t>
+      </w:r>
+      <w:proofErr w:type="spellEnd"/>
+      <w:r>
+        <w:t xml:space="preserve">  to</w:t>
+      </w:r>
+      <w:proofErr w:type="gramEnd"/>
+      <w:r>
+        <w:t xml:space="preserve"> show all available DBs</w:t>
+      </w:r>
+    </w:p>
+    <w:p>
+      <w:pPr>
+        <w:ind w:firstLine="720"/>
+      </w:pPr>
+      <w:r>
+        <w:t>Type ‘</w:t>
+      </w:r>
+      <w:r>
+        <w:rPr>
+          <w:b/>
+        </w:rPr>
+        <w:t xml:space="preserve">show </w:t>
+      </w:r>
+      <w:r>
+        <w:rPr>
+          <w:b/>
+        </w:rPr>
+        <w:t>collections</w:t>
+      </w:r>
+      <w:proofErr w:type="gramStart"/>
+      <w:r>
+        <w:rPr>
+          <w:b/>
+        </w:rPr>
+        <w:t>’</w:t>
+      </w:r>
+      <w:r>
+        <w:t xml:space="preserve">  to</w:t>
+      </w:r>
+      <w:proofErr w:type="gramEnd"/>
+      <w:r>
+        <w:t xml:space="preserve"> show all available Collections in the DB</w:t>
+      </w:r>
+    </w:p>
+    <w:p>
+      <w:pPr>
+        <w:spacing w:after="0" w:line="240" w:lineRule="auto"/>
+      </w:pPr>
+    </w:p>
+    <w:p>
+      <w:pPr>
+        <w:spacing w:after="0" w:line="240" w:lineRule="auto"/>
+      </w:pPr>
       <w:bookmarkStart w:id="0" w:name="_GoBack"/>
       <w:bookmarkEnd w:id="0"/>
     </w:p>
-    <w:p/>
-    <w:p/>
+    <w:p>
+      <w:pPr>
+        <w:spacing w:after="0" w:line="240" w:lineRule="auto"/>
+        <w:ind w:firstLine="720"/>
+      </w:pPr>
+    </w:p>
+    <w:p>
+      <w:pPr>
+        <w:tabs>
+          <w:tab w:val="center" w:pos="5040"/>
+        </w:tabs>
+        <w:spacing w:after="0" w:line="240" w:lineRule="auto"/>
+        <w:ind w:firstLine="720"/>
+      </w:pPr>
+    </w:p>
+    <w:p>
+      <w:pPr>
+        <w:spacing w:after="0" w:line="240" w:lineRule="auto"/>
+      </w:pPr>
+    </w:p>
     <w:sectPr>
-      <w:headerReference w:type="default" r:id="rId7"/>
-      <w:footerReference w:type="default" r:id="rId8"/>
+      <w:headerReference w:type="default" r:id="rId9"/>
+      <w:footerReference w:type="default" r:id="rId10"/>
       <w:pgSz w:w="12240" w:h="15840"/>
       <w:pgMar w:top="1440" w:right="1440" w:bottom="1440" w:left="1440" w:header="720" w:footer="720" w:gutter="0"/>
       <w:cols w:space="720"/>
@@ -933,7 +1155,7 @@
     <w:lsdException w:name="Table Web 2" w:semiHidden="1" w:unhideWhenUsed="1"/>
     <w:lsdException w:name="Table Web 3" w:semiHidden="1" w:unhideWhenUsed="1"/>
     <w:lsdException w:name="Balloon Text" w:semiHidden="1" w:unhideWhenUsed="1"/>
-    <w:lsdException w:name="Table Grid" w:semiHidden="1" w:uiPriority="59" w:unhideWhenUsed="1"/>
+    <w:lsdException w:name="Table Grid" w:uiPriority="59"/>
     <w:lsdException w:name="Table Theme" w:semiHidden="1" w:unhideWhenUsed="1"/>
     <w:lsdException w:name="Placeholder Text" w:semiHidden="1"/>
     <w:lsdException w:name="No Spacing" w:uiPriority="1" w:qFormat="1"/>
@@ -1261,6 +1483,29 @@
       <w:contextualSpacing/>
     </w:pPr>
   </w:style>
+  <w:style w:type="character" w:styleId="Hyperlink">
+    <w:name w:val="Hyperlink"/>
+    <w:basedOn w:val="DefaultParagraphFont"/>
+    <w:uiPriority w:val="99"/>
+    <w:unhideWhenUsed/>
+    <w:rsid w:val="00983DE8"/>
+    <w:rPr>
+      <w:color w:val="0000FF" w:themeColor="hyperlink"/>
+      <w:u w:val="single"/>
+    </w:rPr>
+  </w:style>
+  <w:style w:type="character" w:styleId="UnresolvedMention">
+    <w:name w:val="Unresolved Mention"/>
+    <w:basedOn w:val="DefaultParagraphFont"/>
+    <w:uiPriority w:val="99"/>
+    <w:semiHidden/>
+    <w:unhideWhenUsed/>
+    <w:rsid w:val="00983DE8"/>
+    <w:rPr>
+      <w:color w:val="605E5C"/>
+      <w:shd w:val="clear" w:color="auto" w:fill="E1DFDD"/>
+    </w:rPr>
+  </w:style>
 </w:styles>
 </file>
 

</xml_diff>